<commit_message>
report done, seminar started
</commit_message>
<xml_diff>
--- a/Documentation/ProgressReport.docx
+++ b/Documentation/ProgressReport.docx
@@ -229,21 +229,7 @@
           <w:b/>
           <w:bCs/>
         </w:rPr>
-        <w:t>“</w:t>
-      </w:r>
-      <w:r>
-        <w:rPr>
-          <w:b/>
-          <w:bCs/>
-        </w:rPr>
-        <w:t>DG-Estate</w:t>
-      </w:r>
-      <w:r>
-        <w:rPr>
-          <w:b/>
-          <w:bCs/>
-        </w:rPr>
-        <w:t>”</w:t>
+        <w:t>“DG-Estate”</w:t>
       </w:r>
       <w:r>
         <w:t xml:space="preserve"> </w:t>
@@ -391,6 +377,9 @@
             <w:pPr>
               <w:pStyle w:val="BigNormal"/>
             </w:pPr>
+            <w:r>
+              <w:t>6/1/2022</w:t>
+            </w:r>
           </w:p>
         </w:tc>
         <w:tc>
@@ -402,6 +391,9 @@
               <w:pStyle w:val="BigNormal"/>
               <w:cnfStyle w:val="000000100000" w:firstRow="0" w:lastRow="0" w:firstColumn="0" w:lastColumn="0" w:oddVBand="0" w:evenVBand="0" w:oddHBand="1" w:evenHBand="0" w:firstRowFirstColumn="0" w:firstRowLastColumn="0" w:lastRowFirstColumn="0" w:lastRowLastColumn="0"/>
             </w:pPr>
+            <w:r>
+              <w:t>Laravel Base Created, Category and City added.</w:t>
+            </w:r>
           </w:p>
         </w:tc>
       </w:tr>
@@ -418,6 +410,9 @@
             <w:pPr>
               <w:pStyle w:val="BigNormal"/>
             </w:pPr>
+            <w:r>
+              <w:t>10/1/2022</w:t>
+            </w:r>
           </w:p>
         </w:tc>
         <w:tc>
@@ -429,6 +424,9 @@
               <w:pStyle w:val="BigNormal"/>
               <w:cnfStyle w:val="000000000000" w:firstRow="0" w:lastRow="0" w:firstColumn="0" w:lastColumn="0" w:oddVBand="0" w:evenVBand="0" w:oddHBand="0" w:evenHBand="0" w:firstRowFirstColumn="0" w:firstRowLastColumn="0" w:lastRowFirstColumn="0" w:lastRowLastColumn="0"/>
             </w:pPr>
+            <w:r>
+              <w:t>Features, Property module added.</w:t>
+            </w:r>
           </w:p>
         </w:tc>
       </w:tr>
@@ -446,6 +444,9 @@
             <w:pPr>
               <w:pStyle w:val="BigNormal"/>
             </w:pPr>
+            <w:r>
+              <w:t>18/1/2022</w:t>
+            </w:r>
           </w:p>
         </w:tc>
         <w:tc>
@@ -457,6 +458,15 @@
               <w:pStyle w:val="BigNormal"/>
               <w:cnfStyle w:val="000000100000" w:firstRow="0" w:lastRow="0" w:firstColumn="0" w:lastColumn="0" w:oddVBand="0" w:evenVBand="0" w:oddHBand="1" w:evenHBand="0" w:firstRowFirstColumn="0" w:firstRowLastColumn="0" w:lastRowFirstColumn="0" w:lastRowLastColumn="0"/>
             </w:pPr>
+            <w:r>
+              <w:t>Gall</w:t>
+            </w:r>
+            <w:r>
+              <w:t>e</w:t>
+            </w:r>
+            <w:r>
+              <w:t>ry module, hash security added.</w:t>
+            </w:r>
           </w:p>
         </w:tc>
       </w:tr>
@@ -473,6 +483,9 @@
             <w:pPr>
               <w:pStyle w:val="BigNormal"/>
             </w:pPr>
+            <w:r>
+              <w:t>21/1/2022</w:t>
+            </w:r>
           </w:p>
         </w:tc>
         <w:tc>
@@ -484,6 +497,9 @@
               <w:pStyle w:val="BigNormal"/>
               <w:cnfStyle w:val="000000000000" w:firstRow="0" w:lastRow="0" w:firstColumn="0" w:lastColumn="0" w:oddVBand="0" w:evenVBand="0" w:oddHBand="0" w:evenHBand="0" w:firstRowFirstColumn="0" w:firstRowLastColumn="0" w:lastRowFirstColumn="0" w:lastRowLastColumn="0"/>
             </w:pPr>
+            <w:r>
+              <w:t>Site Settings, users list module added, problems fixed.</w:t>
+            </w:r>
           </w:p>
         </w:tc>
       </w:tr>
@@ -501,6 +517,9 @@
             <w:pPr>
               <w:pStyle w:val="BigNormal"/>
             </w:pPr>
+            <w:r>
+              <w:t>22/1/2022</w:t>
+            </w:r>
           </w:p>
         </w:tc>
         <w:tc>
@@ -512,6 +531,474 @@
               <w:pStyle w:val="BigNormal"/>
               <w:cnfStyle w:val="000000100000" w:firstRow="0" w:lastRow="0" w:firstColumn="0" w:lastColumn="0" w:oddVBand="0" w:evenVBand="0" w:oddHBand="1" w:evenHBand="0" w:firstRowFirstColumn="0" w:firstRowLastColumn="0" w:lastRowFirstColumn="0" w:lastRowLastColumn="0"/>
             </w:pPr>
+            <w:r>
+              <w:t>Frontend started, home carousal, navbar, added.</w:t>
+            </w:r>
+          </w:p>
+        </w:tc>
+      </w:tr>
+      <w:tr>
+        <w:trPr>
+          <w:trHeight w:val="576"/>
+        </w:trPr>
+        <w:tc>
+          <w:tcPr>
+            <w:cnfStyle w:val="001000000000" w:firstRow="0" w:lastRow="0" w:firstColumn="1" w:lastColumn="0" w:oddVBand="0" w:evenVBand="0" w:oddHBand="0" w:evenHBand="0" w:firstRowFirstColumn="0" w:firstRowLastColumn="0" w:lastRowFirstColumn="0" w:lastRowLastColumn="0"/>
+            <w:tcW w:w="2250" w:type="dxa"/>
+          </w:tcPr>
+          <w:p>
+            <w:pPr>
+              <w:pStyle w:val="BigNormal"/>
+            </w:pPr>
+            <w:r>
+              <w:t>24/1/2022</w:t>
+            </w:r>
+          </w:p>
+        </w:tc>
+        <w:tc>
+          <w:tcPr>
+            <w:tcW w:w="6766" w:type="dxa"/>
+          </w:tcPr>
+          <w:p>
+            <w:pPr>
+              <w:pStyle w:val="BigNormal"/>
+              <w:cnfStyle w:val="000000000000" w:firstRow="0" w:lastRow="0" w:firstColumn="0" w:lastColumn="0" w:oddVBand="0" w:evenVBand="0" w:oddHBand="0" w:evenHBand="0" w:firstRowFirstColumn="0" w:firstRowLastColumn="0" w:lastRowFirstColumn="0" w:lastRowLastColumn="0"/>
+            </w:pPr>
+            <w:r>
+              <w:t>Category showing on home page and few fixes.</w:t>
+            </w:r>
+          </w:p>
+        </w:tc>
+      </w:tr>
+      <w:tr>
+        <w:trPr>
+          <w:cnfStyle w:val="000000100000" w:firstRow="0" w:lastRow="0" w:firstColumn="0" w:lastColumn="0" w:oddVBand="0" w:evenVBand="0" w:oddHBand="1" w:evenHBand="0" w:firstRowFirstColumn="0" w:firstRowLastColumn="0" w:lastRowFirstColumn="0" w:lastRowLastColumn="0"/>
+          <w:trHeight w:val="576"/>
+        </w:trPr>
+        <w:tc>
+          <w:tcPr>
+            <w:cnfStyle w:val="001000000000" w:firstRow="0" w:lastRow="0" w:firstColumn="1" w:lastColumn="0" w:oddVBand="0" w:evenVBand="0" w:oddHBand="0" w:evenHBand="0" w:firstRowFirstColumn="0" w:firstRowLastColumn="0" w:lastRowFirstColumn="0" w:lastRowLastColumn="0"/>
+            <w:tcW w:w="2250" w:type="dxa"/>
+          </w:tcPr>
+          <w:p>
+            <w:pPr>
+              <w:pStyle w:val="BigNormal"/>
+            </w:pPr>
+            <w:r>
+              <w:t>25/1/2022</w:t>
+            </w:r>
+          </w:p>
+        </w:tc>
+        <w:tc>
+          <w:tcPr>
+            <w:tcW w:w="6766" w:type="dxa"/>
+          </w:tcPr>
+          <w:p>
+            <w:pPr>
+              <w:pStyle w:val="BigNormal"/>
+              <w:cnfStyle w:val="000000100000" w:firstRow="0" w:lastRow="0" w:firstColumn="0" w:lastColumn="0" w:oddVBand="0" w:evenVBand="0" w:oddHBand="1" w:evenHBand="0" w:firstRowFirstColumn="0" w:firstRowLastColumn="0" w:lastRowFirstColumn="0" w:lastRowLastColumn="0"/>
+            </w:pPr>
+            <w:r>
+              <w:t>Category and city listed in navbar, property page started.</w:t>
+            </w:r>
+          </w:p>
+        </w:tc>
+      </w:tr>
+      <w:tr>
+        <w:trPr>
+          <w:trHeight w:val="576"/>
+        </w:trPr>
+        <w:tc>
+          <w:tcPr>
+            <w:cnfStyle w:val="001000000000" w:firstRow="0" w:lastRow="0" w:firstColumn="1" w:lastColumn="0" w:oddVBand="0" w:evenVBand="0" w:oddHBand="0" w:evenHBand="0" w:firstRowFirstColumn="0" w:firstRowLastColumn="0" w:lastRowFirstColumn="0" w:lastRowLastColumn="0"/>
+            <w:tcW w:w="2250" w:type="dxa"/>
+          </w:tcPr>
+          <w:p>
+            <w:pPr>
+              <w:pStyle w:val="BigNormal"/>
+            </w:pPr>
+            <w:r>
+              <w:t>27/1/2022</w:t>
+            </w:r>
+          </w:p>
+        </w:tc>
+        <w:tc>
+          <w:tcPr>
+            <w:tcW w:w="6766" w:type="dxa"/>
+          </w:tcPr>
+          <w:p>
+            <w:pPr>
+              <w:pStyle w:val="BigNormal"/>
+              <w:cnfStyle w:val="000000000000" w:firstRow="0" w:lastRow="0" w:firstColumn="0" w:lastColumn="0" w:oddVBand="0" w:evenVBand="0" w:oddHBand="0" w:evenHBand="0" w:firstRowFirstColumn="0" w:firstRowLastColumn="0" w:lastRowFirstColumn="0" w:lastRowLastColumn="0"/>
+            </w:pPr>
+            <w:r>
+              <w:t>Features</w:t>
+            </w:r>
+            <w:r>
+              <w:t xml:space="preserve"> added in property module.</w:t>
+            </w:r>
+          </w:p>
+        </w:tc>
+      </w:tr>
+      <w:tr>
+        <w:trPr>
+          <w:cnfStyle w:val="000000100000" w:firstRow="0" w:lastRow="0" w:firstColumn="0" w:lastColumn="0" w:oddVBand="0" w:evenVBand="0" w:oddHBand="1" w:evenHBand="0" w:firstRowFirstColumn="0" w:firstRowLastColumn="0" w:lastRowFirstColumn="0" w:lastRowLastColumn="0"/>
+          <w:trHeight w:val="576"/>
+        </w:trPr>
+        <w:tc>
+          <w:tcPr>
+            <w:cnfStyle w:val="001000000000" w:firstRow="0" w:lastRow="0" w:firstColumn="1" w:lastColumn="0" w:oddVBand="0" w:evenVBand="0" w:oddHBand="0" w:evenHBand="0" w:firstRowFirstColumn="0" w:firstRowLastColumn="0" w:lastRowFirstColumn="0" w:lastRowLastColumn="0"/>
+            <w:tcW w:w="2250" w:type="dxa"/>
+          </w:tcPr>
+          <w:p>
+            <w:pPr>
+              <w:pStyle w:val="BigNormal"/>
+            </w:pPr>
+            <w:r>
+              <w:t>30/1/2022</w:t>
+            </w:r>
+          </w:p>
+        </w:tc>
+        <w:tc>
+          <w:tcPr>
+            <w:tcW w:w="6766" w:type="dxa"/>
+          </w:tcPr>
+          <w:p>
+            <w:pPr>
+              <w:pStyle w:val="BigNormal"/>
+              <w:cnfStyle w:val="000000100000" w:firstRow="0" w:lastRow="0" w:firstColumn="0" w:lastColumn="0" w:oddVBand="0" w:evenVBand="0" w:oddHBand="1" w:evenHBand="0" w:firstRowFirstColumn="0" w:firstRowLastColumn="0" w:lastRowFirstColumn="0" w:lastRowLastColumn="0"/>
+            </w:pPr>
+            <w:r>
+              <w:t>Facilities module, font awesome, phone and email added.</w:t>
+            </w:r>
+          </w:p>
+        </w:tc>
+      </w:tr>
+      <w:tr>
+        <w:trPr>
+          <w:trHeight w:val="576"/>
+        </w:trPr>
+        <w:tc>
+          <w:tcPr>
+            <w:cnfStyle w:val="001000000000" w:firstRow="0" w:lastRow="0" w:firstColumn="1" w:lastColumn="0" w:oddVBand="0" w:evenVBand="0" w:oddHBand="0" w:evenHBand="0" w:firstRowFirstColumn="0" w:firstRowLastColumn="0" w:lastRowFirstColumn="0" w:lastRowLastColumn="0"/>
+            <w:tcW w:w="2250" w:type="dxa"/>
+          </w:tcPr>
+          <w:p>
+            <w:pPr>
+              <w:pStyle w:val="BigNormal"/>
+            </w:pPr>
+            <w:r>
+              <w:t>1/2/2022</w:t>
+            </w:r>
+          </w:p>
+        </w:tc>
+        <w:tc>
+          <w:tcPr>
+            <w:tcW w:w="6766" w:type="dxa"/>
+          </w:tcPr>
+          <w:p>
+            <w:pPr>
+              <w:pStyle w:val="BigNormal"/>
+              <w:cnfStyle w:val="000000000000" w:firstRow="0" w:lastRow="0" w:firstColumn="0" w:lastColumn="0" w:oddVBand="0" w:evenVBand="0" w:oddHBand="0" w:evenHBand="0" w:firstRowFirstColumn="0" w:firstRowLastColumn="0" w:lastRowFirstColumn="0" w:lastRowLastColumn="0"/>
+            </w:pPr>
+            <w:r>
+              <w:t>Pagination, property sorting, and bug fixes</w:t>
+            </w:r>
+          </w:p>
+        </w:tc>
+      </w:tr>
+      <w:tr>
+        <w:trPr>
+          <w:cnfStyle w:val="000000100000" w:firstRow="0" w:lastRow="0" w:firstColumn="0" w:lastColumn="0" w:oddVBand="0" w:evenVBand="0" w:oddHBand="1" w:evenHBand="0" w:firstRowFirstColumn="0" w:firstRowLastColumn="0" w:lastRowFirstColumn="0" w:lastRowLastColumn="0"/>
+          <w:trHeight w:val="576"/>
+        </w:trPr>
+        <w:tc>
+          <w:tcPr>
+            <w:cnfStyle w:val="001000000000" w:firstRow="0" w:lastRow="0" w:firstColumn="1" w:lastColumn="0" w:oddVBand="0" w:evenVBand="0" w:oddHBand="0" w:evenHBand="0" w:firstRowFirstColumn="0" w:firstRowLastColumn="0" w:lastRowFirstColumn="0" w:lastRowLastColumn="0"/>
+            <w:tcW w:w="2250" w:type="dxa"/>
+          </w:tcPr>
+          <w:p>
+            <w:pPr>
+              <w:pStyle w:val="BigNormal"/>
+            </w:pPr>
+            <w:r>
+              <w:t>6</w:t>
+            </w:r>
+            <w:r>
+              <w:t>/2/</w:t>
+            </w:r>
+            <w:r>
+              <w:t>2022</w:t>
+            </w:r>
+          </w:p>
+        </w:tc>
+        <w:tc>
+          <w:tcPr>
+            <w:tcW w:w="6766" w:type="dxa"/>
+          </w:tcPr>
+          <w:p>
+            <w:pPr>
+              <w:pStyle w:val="BigNormal"/>
+              <w:cnfStyle w:val="000000100000" w:firstRow="0" w:lastRow="0" w:firstColumn="0" w:lastColumn="0" w:oddVBand="0" w:evenVBand="0" w:oddHBand="1" w:evenHBand="0" w:firstRowFirstColumn="0" w:firstRowLastColumn="0" w:lastRowFirstColumn="0" w:lastRowLastColumn="0"/>
+            </w:pPr>
+            <w:r>
+              <w:t>Admin redirect from home page, route authentication, blade format update and property search added.</w:t>
+            </w:r>
+          </w:p>
+        </w:tc>
+      </w:tr>
+      <w:tr>
+        <w:trPr>
+          <w:trHeight w:val="576"/>
+        </w:trPr>
+        <w:tc>
+          <w:tcPr>
+            <w:cnfStyle w:val="001000000000" w:firstRow="0" w:lastRow="0" w:firstColumn="1" w:lastColumn="0" w:oddVBand="0" w:evenVBand="0" w:oddHBand="0" w:evenHBand="0" w:firstRowFirstColumn="0" w:firstRowLastColumn="0" w:lastRowFirstColumn="0" w:lastRowLastColumn="0"/>
+            <w:tcW w:w="2250" w:type="dxa"/>
+          </w:tcPr>
+          <w:p>
+            <w:pPr>
+              <w:pStyle w:val="BigNormal"/>
+            </w:pPr>
+            <w:r>
+              <w:t>19/2/2022</w:t>
+            </w:r>
+          </w:p>
+        </w:tc>
+        <w:tc>
+          <w:tcPr>
+            <w:tcW w:w="6766" w:type="dxa"/>
+          </w:tcPr>
+          <w:p>
+            <w:pPr>
+              <w:pStyle w:val="BigNormal"/>
+              <w:cnfStyle w:val="000000000000" w:firstRow="0" w:lastRow="0" w:firstColumn="0" w:lastColumn="0" w:oddVBand="0" w:evenVBand="0" w:oddHBand="0" w:evenHBand="0" w:firstRowFirstColumn="0" w:firstRowLastColumn="0" w:lastRowFirstColumn="0" w:lastRowLastColumn="0"/>
+            </w:pPr>
+            <w:r>
+              <w:t>Ajax delete profile image, save property added, code formatted, clutter cleared</w:t>
+            </w:r>
+          </w:p>
+        </w:tc>
+      </w:tr>
+      <w:tr>
+        <w:trPr>
+          <w:cnfStyle w:val="000000100000" w:firstRow="0" w:lastRow="0" w:firstColumn="0" w:lastColumn="0" w:oddVBand="0" w:evenVBand="0" w:oddHBand="1" w:evenHBand="0" w:firstRowFirstColumn="0" w:firstRowLastColumn="0" w:lastRowFirstColumn="0" w:lastRowLastColumn="0"/>
+          <w:trHeight w:val="576"/>
+        </w:trPr>
+        <w:tc>
+          <w:tcPr>
+            <w:cnfStyle w:val="001000000000" w:firstRow="0" w:lastRow="0" w:firstColumn="1" w:lastColumn="0" w:oddVBand="0" w:evenVBand="0" w:oddHBand="0" w:evenHBand="0" w:firstRowFirstColumn="0" w:firstRowLastColumn="0" w:lastRowFirstColumn="0" w:lastRowLastColumn="0"/>
+            <w:tcW w:w="2250" w:type="dxa"/>
+          </w:tcPr>
+          <w:p>
+            <w:pPr>
+              <w:pStyle w:val="BigNormal"/>
+            </w:pPr>
+            <w:r>
+              <w:t>23/2/2022</w:t>
+            </w:r>
+          </w:p>
+        </w:tc>
+        <w:tc>
+          <w:tcPr>
+            <w:tcW w:w="6766" w:type="dxa"/>
+          </w:tcPr>
+          <w:p>
+            <w:pPr>
+              <w:pStyle w:val="BigNormal"/>
+              <w:cnfStyle w:val="000000100000" w:firstRow="0" w:lastRow="0" w:firstColumn="0" w:lastColumn="0" w:oddVBand="0" w:evenVBand="0" w:oddHBand="1" w:evenHBand="0" w:firstRowFirstColumn="0" w:firstRowLastColumn="0" w:lastRowFirstColumn="0" w:lastRowLastColumn="0"/>
+            </w:pPr>
+            <w:r>
+              <w:t>DB migrations fixed, review section started, property filter added</w:t>
+            </w:r>
+            <w:r>
+              <w:t>.</w:t>
+            </w:r>
+          </w:p>
+        </w:tc>
+      </w:tr>
+      <w:tr>
+        <w:trPr>
+          <w:trHeight w:val="576"/>
+        </w:trPr>
+        <w:tc>
+          <w:tcPr>
+            <w:cnfStyle w:val="001000000000" w:firstRow="0" w:lastRow="0" w:firstColumn="1" w:lastColumn="0" w:oddVBand="0" w:evenVBand="0" w:oddHBand="0" w:evenHBand="0" w:firstRowFirstColumn="0" w:firstRowLastColumn="0" w:lastRowFirstColumn="0" w:lastRowLastColumn="0"/>
+            <w:tcW w:w="2250" w:type="dxa"/>
+          </w:tcPr>
+          <w:p>
+            <w:pPr>
+              <w:pStyle w:val="BigNormal"/>
+            </w:pPr>
+            <w:r>
+              <w:t>2/3/2022</w:t>
+            </w:r>
+          </w:p>
+        </w:tc>
+        <w:tc>
+          <w:tcPr>
+            <w:tcW w:w="6766" w:type="dxa"/>
+          </w:tcPr>
+          <w:p>
+            <w:pPr>
+              <w:pStyle w:val="BigNormal"/>
+              <w:cnfStyle w:val="000000000000" w:firstRow="0" w:lastRow="0" w:firstColumn="0" w:lastColumn="0" w:oddVBand="0" w:evenVBand="0" w:oddHBand="0" w:evenHBand="0" w:firstRowFirstColumn="0" w:firstRowLastColumn="0" w:lastRowFirstColumn="0" w:lastRowLastColumn="0"/>
+            </w:pPr>
+            <w:r>
+              <w:t xml:space="preserve">Review added, </w:t>
+            </w:r>
+            <w:r>
+              <w:t>reviews listed in admin panel</w:t>
+            </w:r>
+            <w:r>
+              <w:t>.</w:t>
+            </w:r>
+          </w:p>
+        </w:tc>
+      </w:tr>
+      <w:tr>
+        <w:trPr>
+          <w:cnfStyle w:val="000000100000" w:firstRow="0" w:lastRow="0" w:firstColumn="0" w:lastColumn="0" w:oddVBand="0" w:evenVBand="0" w:oddHBand="1" w:evenHBand="0" w:firstRowFirstColumn="0" w:firstRowLastColumn="0" w:lastRowFirstColumn="0" w:lastRowLastColumn="0"/>
+          <w:trHeight w:val="576"/>
+        </w:trPr>
+        <w:tc>
+          <w:tcPr>
+            <w:cnfStyle w:val="001000000000" w:firstRow="0" w:lastRow="0" w:firstColumn="1" w:lastColumn="0" w:oddVBand="0" w:evenVBand="0" w:oddHBand="0" w:evenHBand="0" w:firstRowFirstColumn="0" w:firstRowLastColumn="0" w:lastRowFirstColumn="0" w:lastRowLastColumn="0"/>
+            <w:tcW w:w="2250" w:type="dxa"/>
+          </w:tcPr>
+          <w:p>
+            <w:pPr>
+              <w:pStyle w:val="BigNormal"/>
+            </w:pPr>
+            <w:r>
+              <w:t>6/3/2022</w:t>
+            </w:r>
+          </w:p>
+        </w:tc>
+        <w:tc>
+          <w:tcPr>
+            <w:tcW w:w="6766" w:type="dxa"/>
+          </w:tcPr>
+          <w:p>
+            <w:pPr>
+              <w:pStyle w:val="BigNormal"/>
+              <w:cnfStyle w:val="000000100000" w:firstRow="0" w:lastRow="0" w:firstColumn="0" w:lastColumn="0" w:oddVBand="0" w:evenVBand="0" w:oddHBand="1" w:evenHBand="0" w:firstRowFirstColumn="0" w:firstRowLastColumn="0" w:lastRowFirstColumn="0" w:lastRowLastColumn="0"/>
+            </w:pPr>
+            <w:r>
+              <w:t>Reviews can be deleted from admin</w:t>
+            </w:r>
+            <w:r>
+              <w:t>.</w:t>
+            </w:r>
+          </w:p>
+        </w:tc>
+      </w:tr>
+      <w:tr>
+        <w:trPr>
+          <w:trHeight w:val="576"/>
+        </w:trPr>
+        <w:tc>
+          <w:tcPr>
+            <w:cnfStyle w:val="001000000000" w:firstRow="0" w:lastRow="0" w:firstColumn="1" w:lastColumn="0" w:oddVBand="0" w:evenVBand="0" w:oddHBand="0" w:evenHBand="0" w:firstRowFirstColumn="0" w:firstRowLastColumn="0" w:lastRowFirstColumn="0" w:lastRowLastColumn="0"/>
+            <w:tcW w:w="2250" w:type="dxa"/>
+          </w:tcPr>
+          <w:p>
+            <w:pPr>
+              <w:pStyle w:val="BigNormal"/>
+            </w:pPr>
+            <w:r>
+              <w:t>8/3/2022</w:t>
+            </w:r>
+          </w:p>
+        </w:tc>
+        <w:tc>
+          <w:tcPr>
+            <w:tcW w:w="6766" w:type="dxa"/>
+          </w:tcPr>
+          <w:p>
+            <w:pPr>
+              <w:pStyle w:val="BigNormal"/>
+              <w:cnfStyle w:val="000000000000" w:firstRow="0" w:lastRow="0" w:firstColumn="0" w:lastColumn="0" w:oddVBand="0" w:evenVBand="0" w:oddHBand="0" w:evenHBand="0" w:firstRowFirstColumn="0" w:firstRowLastColumn="0" w:lastRowFirstColumn="0" w:lastRowLastColumn="0"/>
+            </w:pPr>
+            <w:r>
+              <w:t>Change password, few fixes, admin dashboard started.</w:t>
+            </w:r>
+          </w:p>
+        </w:tc>
+      </w:tr>
+      <w:tr>
+        <w:trPr>
+          <w:cnfStyle w:val="000000100000" w:firstRow="0" w:lastRow="0" w:firstColumn="0" w:lastColumn="0" w:oddVBand="0" w:evenVBand="0" w:oddHBand="1" w:evenHBand="0" w:firstRowFirstColumn="0" w:firstRowLastColumn="0" w:lastRowFirstColumn="0" w:lastRowLastColumn="0"/>
+          <w:trHeight w:val="576"/>
+        </w:trPr>
+        <w:tc>
+          <w:tcPr>
+            <w:cnfStyle w:val="001000000000" w:firstRow="0" w:lastRow="0" w:firstColumn="1" w:lastColumn="0" w:oddVBand="0" w:evenVBand="0" w:oddHBand="0" w:evenHBand="0" w:firstRowFirstColumn="0" w:firstRowLastColumn="0" w:lastRowFirstColumn="0" w:lastRowLastColumn="0"/>
+            <w:tcW w:w="2250" w:type="dxa"/>
+          </w:tcPr>
+          <w:p>
+            <w:pPr>
+              <w:pStyle w:val="BigNormal"/>
+            </w:pPr>
+            <w:r>
+              <w:t>12/3/2022</w:t>
+            </w:r>
+          </w:p>
+        </w:tc>
+        <w:tc>
+          <w:tcPr>
+            <w:tcW w:w="6766" w:type="dxa"/>
+          </w:tcPr>
+          <w:p>
+            <w:pPr>
+              <w:pStyle w:val="BigNormal"/>
+              <w:cnfStyle w:val="000000100000" w:firstRow="0" w:lastRow="0" w:firstColumn="0" w:lastColumn="0" w:oddVBand="0" w:evenVBand="0" w:oddHBand="1" w:evenHBand="0" w:firstRowFirstColumn="0" w:firstRowLastColumn="0" w:lastRowFirstColumn="0" w:lastRowLastColumn="0"/>
+            </w:pPr>
+            <w:r>
+              <w:t>Dashboard (partly), CMS, and</w:t>
+            </w:r>
+            <w:r>
+              <w:t xml:space="preserve"> frontend</w:t>
+            </w:r>
+            <w:r>
+              <w:t xml:space="preserve"> fixe</w:t>
+            </w:r>
+            <w:r>
+              <w:t>s added.</w:t>
+            </w:r>
+          </w:p>
+        </w:tc>
+      </w:tr>
+      <w:tr>
+        <w:trPr>
+          <w:trHeight w:val="576"/>
+        </w:trPr>
+        <w:tc>
+          <w:tcPr>
+            <w:cnfStyle w:val="001000000000" w:firstRow="0" w:lastRow="0" w:firstColumn="1" w:lastColumn="0" w:oddVBand="0" w:evenVBand="0" w:oddHBand="0" w:evenHBand="0" w:firstRowFirstColumn="0" w:firstRowLastColumn="0" w:lastRowFirstColumn="0" w:lastRowLastColumn="0"/>
+            <w:tcW w:w="2250" w:type="dxa"/>
+          </w:tcPr>
+          <w:p>
+            <w:pPr>
+              <w:pStyle w:val="BigNormal"/>
+            </w:pPr>
+            <w:r>
+              <w:t>14/3/2022</w:t>
+            </w:r>
+          </w:p>
+        </w:tc>
+        <w:tc>
+          <w:tcPr>
+            <w:tcW w:w="6766" w:type="dxa"/>
+          </w:tcPr>
+          <w:p>
+            <w:pPr>
+              <w:pStyle w:val="BigNormal"/>
+              <w:cnfStyle w:val="000000000000" w:firstRow="0" w:lastRow="0" w:firstColumn="0" w:lastColumn="0" w:oddVBand="0" w:evenVBand="0" w:oddHBand="0" w:evenHBand="0" w:firstRowFirstColumn="0" w:firstRowLastColumn="0" w:lastRowFirstColumn="0" w:lastRowLastColumn="0"/>
+            </w:pPr>
+            <w:r>
+              <w:t>Fancy box, CK-Editor added.</w:t>
+            </w:r>
           </w:p>
         </w:tc>
       </w:tr>

</xml_diff>

<commit_message>
seminar doc added few chaps
</commit_message>
<xml_diff>
--- a/Documentation/ProgressReport.docx
+++ b/Documentation/ProgressReport.docx
@@ -599,7 +599,15 @@
               <w:cnfStyle w:val="000000100000" w:firstRow="0" w:lastRow="0" w:firstColumn="0" w:lastColumn="0" w:oddVBand="0" w:evenVBand="0" w:oddHBand="1" w:evenHBand="0" w:firstRowFirstColumn="0" w:firstRowLastColumn="0" w:lastRowFirstColumn="0" w:lastRowLastColumn="0"/>
             </w:pPr>
             <w:r>
-              <w:t>Category and city listed in navbar, property page started.</w:t>
+              <w:t xml:space="preserve">Category and city listed in </w:t>
+            </w:r>
+            <w:proofErr w:type="gramStart"/>
+            <w:r>
+              <w:t>navbar,</w:t>
+            </w:r>
+            <w:proofErr w:type="gramEnd"/>
+            <w:r>
+              <w:t xml:space="preserve"> property page started.</w:t>
             </w:r>
           </w:p>
         </w:tc>
@@ -1004,6 +1012,15 @@
       </w:tr>
     </w:tbl>
     <w:p/>
+    <w:p>
+      <w:pPr>
+        <w:jc w:val="right"/>
+        <w:rPr>
+          <w:b/>
+          <w:bCs/>
+        </w:rPr>
+      </w:pPr>
+    </w:p>
     <w:p>
       <w:pPr>
         <w:jc w:val="right"/>

</xml_diff>